<commit_message>
anexo otros 2 url de proyectos realizados por mi
</commit_message>
<xml_diff>
--- a/cuenta.docx
+++ b/cuenta.docx
@@ -49,11 +49,37 @@
           </wp:inline>
         </w:drawing>
       </w:r>
+    </w:p>
+    <w:p>
+      <w:hyperlink r:id="rId5" w:history="1">
+        <w:r>
+          <w:rPr>
+            <w:rStyle w:val="Hipervnculo"/>
+          </w:rPr>
+          <w:t>https://github.com/elliot-21/registroUsuarios</w:t>
+        </w:r>
+      </w:hyperlink>
+    </w:p>
+    <w:p>
+      <w:hyperlink r:id="rId6" w:history="1">
+        <w:r>
+          <w:rPr>
+            <w:rStyle w:val="Hipervnculo"/>
+          </w:rPr>
+          <w:t>https://github.com/elliot-21/networksocial</w:t>
+        </w:r>
+      </w:hyperlink>
+      <w:r>
+        <w:t xml:space="preserve"> </w:t>
+      </w:r>
+    </w:p>
+    <w:p/>
+    <w:p/>
+    <w:p>
       <w:r>
         <w:rPr>
           <w:noProof/>
         </w:rPr>
-        <w:lastRenderedPageBreak/>
         <w:drawing>
           <wp:inline distT="0" distB="0" distL="0" distR="0" wp14:anchorId="46479B69" wp14:editId="45D9ADA5">
             <wp:extent cx="5612130" cy="3251835"/>
@@ -70,7 +96,7 @@
                     <pic:cNvPicPr/>
                   </pic:nvPicPr>
                   <pic:blipFill>
-                    <a:blip r:embed="rId5" cstate="print">
+                    <a:blip r:embed="rId7" cstate="print">
                       <a:extLst>
                         <a:ext uri="{28A0092B-C50C-407E-A947-70E740481C1C}">
                           <a14:useLocalDpi xmlns:a14="http://schemas.microsoft.com/office/drawing/2010/main" val="0"/>
@@ -530,6 +556,29 @@
     <w:semiHidden/>
     <w:unhideWhenUsed/>
   </w:style>
+  <w:style w:type="character" w:styleId="Hipervnculo">
+    <w:name w:val="Hyperlink"/>
+    <w:basedOn w:val="Fuentedeprrafopredeter"/>
+    <w:uiPriority w:val="99"/>
+    <w:unhideWhenUsed/>
+    <w:rsid w:val="00DA6033"/>
+    <w:rPr>
+      <w:color w:val="0563C1" w:themeColor="hyperlink"/>
+      <w:u w:val="single"/>
+    </w:rPr>
+  </w:style>
+  <w:style w:type="character" w:styleId="Mencinsinresolver">
+    <w:name w:val="Unresolved Mention"/>
+    <w:basedOn w:val="Fuentedeprrafopredeter"/>
+    <w:uiPriority w:val="99"/>
+    <w:semiHidden/>
+    <w:unhideWhenUsed/>
+    <w:rsid w:val="00DA6033"/>
+    <w:rPr>
+      <w:color w:val="605E5C"/>
+      <w:shd w:val="clear" w:color="auto" w:fill="E1DFDD"/>
+    </w:rPr>
+  </w:style>
 </w:styles>
 </file>
 

</xml_diff>